<commit_message>
Added some more information to the introduction to Markdown and Pandoc.
Updated the .docx file converted using Pandoc.
</commit_message>
<xml_diff>
--- a/test-pandoc-file.docx
+++ b/test-pandoc-file.docx
@@ -17,20 +17,22 @@
         <w:pStyle w:val="FirstParagraph"/>
       </w:pPr>
       <w:r>
-        <w:t xml:space="preserve">This section of the workshop introduces Markdown (a simple language designed for easy formatting of documents) and Pandoc (a program that converts between document types). You can use Markdown and Pandoc to collaboratively write documents and track text modifications. Markdown is also excellent for noting down ideas and writing guides for experiments or analyses.</w:t>
-      </w:r>
-      <w:r>
-        <w:t xml:space="preserve"> </w:t>
-      </w:r>
+        <w:t xml:space="preserve">This section of the workshop introduces Markdown (a simple language designed for easy formatting of documents) and Pandoc (a program that converts between document types). You can use Markdown and Pandoc to collaboratively write documents and track text modifications. Markdown is also excellent for noting down ideas or writing guides for experiments and analyses.</w:t>
+      </w:r>
+    </w:p>
+    <w:p>
+      <w:pPr>
+        <w:pStyle w:val="BodyText"/>
+      </w:pPr>
     </w:p>
     <w:p>
       <w:pPr>
         <w:pStyle w:val="Heading2"/>
       </w:pPr>
-      <w:bookmarkStart w:id="22" w:name="writing-as-coding-introduction-to-markdown"/>
+      <w:bookmarkStart w:id="22" w:name="introduction-to-markdown"/>
       <w:bookmarkEnd w:id="22"/>
       <w:r>
-        <w:t xml:space="preserve">Writing as coding (introduction to Markdown)</w:t>
+        <w:t xml:space="preserve">Introduction to Markdown</w:t>
       </w:r>
     </w:p>
     <w:p>
@@ -38,7 +40,7 @@
         <w:pStyle w:val="FirstParagraph"/>
       </w:pPr>
       <w:r>
-        <w:t xml:space="preserve">Markdown is a language with simple syntax that is useful for writing clear and well-formatted documents. You can do things like insert headings, make lists and convert words to</w:t>
+        <w:t xml:space="preserve">Markdown is a language with simple syntax that is useful for writing clear and well-formatted documents. You can do things like insert headings, make lists, and convert words to</w:t>
       </w:r>
       <w:r>
         <w:t xml:space="preserve"> </w:t>
@@ -68,28 +70,242 @@
         <w:t xml:space="preserve"> </w:t>
       </w:r>
       <w:r>
-        <w:t xml:space="preserve">by inserting symbols such as * or #. These workshop documents were written in in Markdown. If you are viewing this on Github, click 'Raw' to see the Markdown code that produced this text.</w:t>
-      </w:r>
-    </w:p>
-    <w:p>
-      <w:pPr>
-        <w:pStyle w:val="BodyText"/>
-      </w:pPr>
-      <w:r>
-        <w:t xml:space="preserve">Markdown is also code, which means that you can use repositories to keep track of your updates and changes. Wiki pages for projects or toolboxes (such as those on Github and Bitbucket) are commonly written in Markdown.</w:t>
-      </w:r>
-    </w:p>
-    <w:p>
-      <w:pPr>
-        <w:pStyle w:val="BodyText"/>
-      </w:pPr>
-      <w:r>
-        <w:t xml:space="preserve">There are a variety of Markdown editors which show code and formatted text simultaneously for</w:t>
-      </w:r>
-      <w:r>
-        <w:t xml:space="preserve"> </w:t>
-      </w:r>
-      <w:hyperlink r:id="rId23">
+        <w:t xml:space="preserve">by inserting symbols such as * or #.</w:t>
+      </w:r>
+    </w:p>
+    <w:p>
+      <w:pPr>
+        <w:pStyle w:val="BodyText"/>
+      </w:pPr>
+      <w:r>
+        <w:t xml:space="preserve">Markdown was designed to use simple syntax that does not interfere with readability of the text. The code shows your writing more clearly than to other languages like HTML or LaTeX. For example:</w:t>
+      </w:r>
+    </w:p>
+    <w:p>
+      <w:pPr>
+        <w:pStyle w:val="SourceCode"/>
+      </w:pPr>
+      <w:r>
+        <w:rPr>
+          <w:rStyle w:val="VerbatimChar"/>
+        </w:rPr>
+        <w:t xml:space="preserve">We can write **bold text**, _italic text_, or even</w:t>
+      </w:r>
+      <w:r>
+        <w:br w:type="textWrapping"/>
+      </w:r>
+      <w:r>
+        <w:rPr>
+          <w:rStyle w:val="VerbatimChar"/>
+        </w:rPr>
+        <w:t xml:space="preserve"/>
+      </w:r>
+      <w:r>
+        <w:br w:type="textWrapping"/>
+      </w:r>
+      <w:r>
+        <w:rPr>
+          <w:rStyle w:val="VerbatimChar"/>
+        </w:rPr>
+        <w:t xml:space="preserve">1. make</w:t>
+      </w:r>
+      <w:r>
+        <w:br w:type="textWrapping"/>
+      </w:r>
+      <w:r>
+        <w:rPr>
+          <w:rStyle w:val="VerbatimChar"/>
+        </w:rPr>
+        <w:t xml:space="preserve">2. a</w:t>
+      </w:r>
+      <w:r>
+        <w:br w:type="textWrapping"/>
+      </w:r>
+      <w:r>
+        <w:rPr>
+          <w:rStyle w:val="VerbatimChar"/>
+        </w:rPr>
+        <w:t xml:space="preserve">3. list</w:t>
+      </w:r>
+      <w:r>
+        <w:br w:type="textWrapping"/>
+      </w:r>
+      <w:r>
+        <w:rPr>
+          <w:rStyle w:val="VerbatimChar"/>
+        </w:rPr>
+        <w:t xml:space="preserve"/>
+      </w:r>
+      <w:r>
+        <w:br w:type="textWrapping"/>
+      </w:r>
+      <w:r>
+        <w:rPr>
+          <w:rStyle w:val="VerbatimChar"/>
+        </w:rPr>
+        <w:t xml:space="preserve">## We can also create headings</w:t>
+      </w:r>
+      <w:r>
+        <w:br w:type="textWrapping"/>
+      </w:r>
+      <w:r>
+        <w:rPr>
+          <w:rStyle w:val="VerbatimChar"/>
+        </w:rPr>
+        <w:t xml:space="preserve">### Smaller headings</w:t>
+      </w:r>
+      <w:r>
+        <w:br w:type="textWrapping"/>
+      </w:r>
+      <w:r>
+        <w:rPr>
+          <w:rStyle w:val="VerbatimChar"/>
+        </w:rPr>
+        <w:t xml:space="preserve">#### _Or even smaller headings in italics_</w:t>
+      </w:r>
+      <w:r>
+        <w:br w:type="textWrapping"/>
+      </w:r>
+      <w:r>
+        <w:rPr>
+          <w:rStyle w:val="VerbatimChar"/>
+        </w:rPr>
+        <w:t xml:space="preserve"/>
+      </w:r>
+    </w:p>
+    <w:p>
+      <w:pPr>
+        <w:pStyle w:val="FirstParagraph"/>
+      </w:pPr>
+      <w:r>
+        <w:t xml:space="preserve">We can write</w:t>
+      </w:r>
+      <w:r>
+        <w:t xml:space="preserve"> </w:t>
+      </w:r>
+      <w:r>
+        <w:rPr>
+          <w:b/>
+        </w:rPr>
+        <w:t xml:space="preserve">bold text</w:t>
+      </w:r>
+      <w:r>
+        <w:t xml:space="preserve">,</w:t>
+      </w:r>
+      <w:r>
+        <w:t xml:space="preserve"> </w:t>
+      </w:r>
+      <w:r>
+        <w:rPr>
+          <w:i/>
+        </w:rPr>
+        <w:t xml:space="preserve">italic text</w:t>
+      </w:r>
+      <w:r>
+        <w:t xml:space="preserve">, or even</w:t>
+      </w:r>
+    </w:p>
+    <w:p>
+      <w:pPr>
+        <w:pStyle w:val="Compact"/>
+        <w:numPr>
+          <w:numId w:val="1001"/>
+          <w:ilvl w:val="0"/>
+        </w:numPr>
+      </w:pPr>
+      <w:r>
+        <w:t xml:space="preserve">make</w:t>
+      </w:r>
+    </w:p>
+    <w:p>
+      <w:pPr>
+        <w:pStyle w:val="Compact"/>
+        <w:numPr>
+          <w:numId w:val="1001"/>
+          <w:ilvl w:val="0"/>
+        </w:numPr>
+      </w:pPr>
+      <w:r>
+        <w:t xml:space="preserve">a</w:t>
+      </w:r>
+    </w:p>
+    <w:p>
+      <w:pPr>
+        <w:pStyle w:val="Compact"/>
+        <w:numPr>
+          <w:numId w:val="1001"/>
+          <w:ilvl w:val="0"/>
+        </w:numPr>
+      </w:pPr>
+      <w:r>
+        <w:t xml:space="preserve">list</w:t>
+      </w:r>
+    </w:p>
+    <w:p>
+      <w:pPr>
+        <w:pStyle w:val="Heading2"/>
+      </w:pPr>
+      <w:bookmarkStart w:id="23" w:name="we-can-also-create-headings"/>
+      <w:bookmarkEnd w:id="23"/>
+      <w:r>
+        <w:t xml:space="preserve">We can also create headings</w:t>
+      </w:r>
+    </w:p>
+    <w:p>
+      <w:pPr>
+        <w:pStyle w:val="Heading3"/>
+      </w:pPr>
+      <w:bookmarkStart w:id="24" w:name="smaller-headings"/>
+      <w:bookmarkEnd w:id="24"/>
+      <w:r>
+        <w:t xml:space="preserve">Smaller headings</w:t>
+      </w:r>
+    </w:p>
+    <w:p>
+      <w:pPr>
+        <w:pStyle w:val="Heading4"/>
+      </w:pPr>
+      <w:bookmarkStart w:id="25" w:name="or-even-smaller-headings-in-italics"/>
+      <w:bookmarkEnd w:id="25"/>
+      <w:r>
+        <w:rPr>
+          <w:i/>
+        </w:rPr>
+        <w:t xml:space="preserve">Or even smaller headings in italics</w:t>
+      </w:r>
+    </w:p>
+    <w:p>
+      <w:pPr>
+        <w:pStyle w:val="FirstParagraph"/>
+      </w:pPr>
+    </w:p>
+    <w:p>
+      <w:pPr>
+        <w:pStyle w:val="BodyText"/>
+      </w:pPr>
+      <w:r>
+        <w:t xml:space="preserve">These workshop documents were written in in Markdown. If you are viewing this on Github, click 'Raw' to see the Markdown code that produced this text.</w:t>
+      </w:r>
+    </w:p>
+    <w:p>
+      <w:pPr>
+        <w:pStyle w:val="BodyText"/>
+      </w:pPr>
+      <w:r>
+        <w:t xml:space="preserve">Markdown is also nice because it is interpreted similarly across computers. With the very simple formatting style you do not get strange/unexplained paragraph or line spacing changes that sometimes occur with word documents (for example when MS Word documents written in Windows are opened on a Mac). Markdown formatted text can also be generated automatically using other programming languages. For example, advanced users could write a script which generates the text for a manuscript and automatically inserts the most recent versions of figure image files.</w:t>
+      </w:r>
+    </w:p>
+    <w:p>
+      <w:pPr>
+        <w:pStyle w:val="BodyText"/>
+      </w:pPr>
+      <w:r>
+        <w:t xml:space="preserve">There are Markdown editors which show code and formatted text simultaneously for</w:t>
+      </w:r>
+      <w:r>
+        <w:t xml:space="preserve"> </w:t>
+      </w:r>
+      <w:hyperlink r:id="rId26">
         <w:r>
           <w:rPr>
             <w:rStyle w:val="Hyperlink"/>
@@ -106,7 +322,7 @@
       <w:r>
         <w:t xml:space="preserve"> </w:t>
       </w:r>
-      <w:hyperlink r:id="rId24">
+      <w:hyperlink r:id="rId27">
         <w:r>
           <w:rPr>
             <w:rStyle w:val="Hyperlink"/>
@@ -120,7 +336,7 @@
       <w:r>
         <w:t xml:space="preserve"> </w:t>
       </w:r>
-      <w:hyperlink r:id="rId25">
+      <w:hyperlink r:id="rId28">
         <w:r>
           <w:rPr>
             <w:rStyle w:val="Hyperlink"/>
@@ -142,7 +358,7 @@
       <w:r>
         <w:t xml:space="preserve"> </w:t>
       </w:r>
-      <w:hyperlink r:id="rId26">
+      <w:hyperlink r:id="rId29">
         <w:r>
           <w:rPr>
             <w:rStyle w:val="Hyperlink"/>
@@ -159,7 +375,7 @@
       <w:r>
         <w:t xml:space="preserve"> </w:t>
       </w:r>
-      <w:hyperlink r:id="rId27">
+      <w:hyperlink r:id="rId30">
         <w:r>
           <w:rPr>
             <w:rStyle w:val="Hyperlink"/>
@@ -183,8 +399,8 @@
       <w:pPr>
         <w:pStyle w:val="Heading2"/>
       </w:pPr>
-      <w:bookmarkStart w:id="28" w:name="collaborative-writing"/>
-      <w:bookmarkEnd w:id="28"/>
+      <w:bookmarkStart w:id="31" w:name="collaborative-writing"/>
+      <w:bookmarkEnd w:id="31"/>
       <w:r>
         <w:t xml:space="preserve">Collaborative writing</w:t>
       </w:r>
@@ -193,13 +409,120 @@
       <w:pPr>
         <w:pStyle w:val="FirstParagraph"/>
       </w:pPr>
+      <w:r>
+        <w:t xml:space="preserve">Markdown is code, which means that you can use repositories to keep track of your updates and changes. You can use all of the features described in the</w:t>
+      </w:r>
+      <w:r>
+        <w:t xml:space="preserve"> </w:t>
+      </w:r>
+      <w:hyperlink r:id="rId32">
+        <w:r>
+          <w:rPr>
+            <w:rStyle w:val="Hyperlink"/>
+          </w:rPr>
+          <w:t xml:space="preserve">Introduction to Git</w:t>
+        </w:r>
+      </w:hyperlink>
+      <w:r>
+        <w:t xml:space="preserve"> </w:t>
+      </w:r>
+      <w:r>
+        <w:t xml:space="preserve">section to manage your written text. Had a great paragraph that you deleted in an earlier edit? You can retrieve it by making a new branch off an earlier commit. Making edits to the methods section of a collaborator's manuscript draft? Create a new branch, make the edits, and then lodge a pull request to propose, describe and discuss your suggested changes.</w:t>
+      </w:r>
+    </w:p>
+    <w:p>
+      <w:pPr>
+        <w:pStyle w:val="BodyText"/>
+      </w:pPr>
+      <w:r>
+        <w:t xml:space="preserve">Multiple people can work on the same document at once, and Git will keep track of everyone's input. For this reason Wiki pages for projects or toolboxes (for example the</w:t>
+      </w:r>
+      <w:r>
+        <w:t xml:space="preserve"> </w:t>
+      </w:r>
+      <w:hyperlink r:id="rId33">
+        <w:r>
+          <w:rPr>
+            <w:rStyle w:val="Hyperlink"/>
+          </w:rPr>
+          <w:t xml:space="preserve">documentation for DDTBOX</w:t>
+        </w:r>
+      </w:hyperlink>
+      <w:r>
+        <w:t xml:space="preserve">) are commonly written in Markdown.</w:t>
+      </w:r>
+    </w:p>
+    <w:p>
+      <w:pPr>
+        <w:pStyle w:val="BodyText"/>
+      </w:pPr>
+      <w:r>
+        <w:t xml:space="preserve">Here are some links describing authors' experiences of writing with Markdown:</w:t>
+      </w:r>
+    </w:p>
+    <w:p>
+      <w:pPr>
+        <w:pStyle w:val="BodyText"/>
+      </w:pPr>
+      <w:hyperlink r:id="rId34">
+        <w:r>
+          <w:rPr>
+            <w:rStyle w:val="Hyperlink"/>
+          </w:rPr>
+          <w:t xml:space="preserve">Collaborative writing on github with Markdown</w:t>
+        </w:r>
+      </w:hyperlink>
+    </w:p>
+    <w:p>
+      <w:pPr>
+        <w:pStyle w:val="BodyText"/>
+      </w:pPr>
+      <w:hyperlink r:id="rId35">
+        <w:r>
+          <w:rPr>
+            <w:rStyle w:val="Hyperlink"/>
+          </w:rPr>
+          <w:t xml:space="preserve">Writing technical papers with Markdown</w:t>
+        </w:r>
+      </w:hyperlink>
+    </w:p>
+    <w:p>
+      <w:pPr>
+        <w:pStyle w:val="BodyText"/>
+      </w:pPr>
+      <w:hyperlink r:id="rId36">
+        <w:r>
+          <w:rPr>
+            <w:rStyle w:val="Hyperlink"/>
+          </w:rPr>
+          <w:t xml:space="preserve">Writing scientific papers using Markdown</w:t>
+        </w:r>
+      </w:hyperlink>
+    </w:p>
+    <w:p>
+      <w:pPr>
+        <w:pStyle w:val="BodyText"/>
+      </w:pPr>
+      <w:hyperlink r:id="rId37">
+        <w:r>
+          <w:rPr>
+            <w:rStyle w:val="Hyperlink"/>
+          </w:rPr>
+          <w:t xml:space="preserve">Using Markdown with R Studio</w:t>
+        </w:r>
+      </w:hyperlink>
+    </w:p>
+    <w:p>
+      <w:pPr>
+        <w:pStyle w:val="BodyText"/>
+      </w:pPr>
     </w:p>
     <w:p>
       <w:pPr>
         <w:pStyle w:val="Heading2"/>
       </w:pPr>
-      <w:bookmarkStart w:id="29" w:name="converting-across-document-formats-introduction-to-pandoc"/>
-      <w:bookmarkEnd w:id="29"/>
+      <w:bookmarkStart w:id="38" w:name="converting-across-document-formats-introduction-to-pandoc"/>
+      <w:bookmarkEnd w:id="38"/>
       <w:r>
         <w:t xml:space="preserve">Converting across document formats (introduction to Pandoc)</w:t>
       </w:r>
@@ -214,7 +537,7 @@
       <w:r>
         <w:t xml:space="preserve"> </w:t>
       </w:r>
-      <w:hyperlink r:id="rId30">
+      <w:hyperlink r:id="rId39">
         <w:r>
           <w:rPr>
             <w:rStyle w:val="Hyperlink"/>
@@ -239,7 +562,7 @@
       <w:r>
         <w:t xml:space="preserve"> </w:t>
       </w:r>
-      <w:hyperlink r:id="rId31">
+      <w:hyperlink r:id="rId40">
         <w:r>
           <w:rPr>
             <w:rStyle w:val="Hyperlink"/>
@@ -253,7 +576,7 @@
       <w:r>
         <w:t xml:space="preserve"> </w:t>
       </w:r>
-      <w:hyperlink r:id="rId32">
+      <w:hyperlink r:id="rId41">
         <w:r>
           <w:rPr>
             <w:rStyle w:val="Hyperlink"/>
@@ -267,7 +590,7 @@
       <w:r>
         <w:t xml:space="preserve"> </w:t>
       </w:r>
-      <w:hyperlink r:id="rId33">
+      <w:hyperlink r:id="rId42">
         <w:r>
           <w:rPr>
             <w:rStyle w:val="Hyperlink"/>
@@ -292,7 +615,7 @@
       <w:r>
         <w:t xml:space="preserve"> </w:t>
       </w:r>
-      <w:hyperlink r:id="rId34">
+      <w:hyperlink r:id="rId43">
         <w:r>
           <w:rPr>
             <w:rStyle w:val="Hyperlink"/>
@@ -306,7 +629,7 @@
       <w:r>
         <w:t xml:space="preserve"> </w:t>
       </w:r>
-      <w:hyperlink r:id="rId35">
+      <w:hyperlink r:id="rId44">
         <w:r>
           <w:rPr>
             <w:rStyle w:val="Hyperlink"/>
@@ -315,7 +638,7 @@
         </w:r>
       </w:hyperlink>
       <w:r>
-        <w:t xml:space="preserve">. The list of examples contains links to the original and converted files, so you can see what your converted files will look like.</w:t>
+        <w:t xml:space="preserve">. This list contains links to the original and converted files, so you can see what your converted files might look like.</w:t>
       </w:r>
     </w:p>
     <w:p>
@@ -330,7 +653,7 @@
       <w:pPr>
         <w:pStyle w:val="Compact"/>
         <w:numPr>
-          <w:numId w:val="1001"/>
+          <w:numId w:val="1002"/>
           <w:ilvl w:val="0"/>
         </w:numPr>
       </w:pPr>
@@ -342,7 +665,7 @@
       <w:pPr>
         <w:pStyle w:val="Compact"/>
         <w:numPr>
-          <w:numId w:val="1001"/>
+          <w:numId w:val="1002"/>
           <w:ilvl w:val="0"/>
         </w:numPr>
       </w:pPr>
@@ -354,7 +677,7 @@
       <w:pPr>
         <w:pStyle w:val="Compact"/>
         <w:numPr>
-          <w:numId w:val="1001"/>
+          <w:numId w:val="1002"/>
           <w:ilvl w:val="0"/>
         </w:numPr>
       </w:pPr>
@@ -378,7 +701,24 @@
         <w:pStyle w:val="BodyText"/>
       </w:pPr>
       <w:r>
-        <w:t xml:space="preserve">The -f and -t parts tell pandoc which file types to convert between. The -o part goes before the output file name. An example of the word doc created from this markdown file is included in the workshop repository (test-pandoc-file.docx).</w:t>
+        <w:t xml:space="preserve">The -f and -t parts tell pandoc which file types to convert between. The -o part goes before the output file name. An example of the word doc created from this markdown file is</w:t>
+      </w:r>
+      <w:r>
+        <w:t xml:space="preserve"> </w:t>
+      </w:r>
+      <w:hyperlink r:id="rId45">
+        <w:r>
+          <w:rPr>
+            <w:rStyle w:val="Hyperlink"/>
+          </w:rPr>
+          <w:t xml:space="preserve">included</w:t>
+        </w:r>
+      </w:hyperlink>
+      <w:r>
+        <w:t xml:space="preserve"> </w:t>
+      </w:r>
+      <w:r>
+        <w:t xml:space="preserve">in the workshop repository (test-pandoc-file.docx).</w:t>
       </w:r>
     </w:p>
     <w:p>
@@ -391,7 +731,7 @@
       <w:r>
         <w:t xml:space="preserve"> </w:t>
       </w:r>
-      <w:hyperlink r:id="rId36">
+      <w:hyperlink r:id="rId46">
         <w:r>
           <w:rPr>
             <w:rStyle w:val="Hyperlink"/>
@@ -425,6 +765,14 @@
       <w:pPr>
         <w:pStyle w:val="BodyText"/>
       </w:pPr>
+      <w:r>
+        <w:t xml:space="preserve">By using Markdown with Pandoc you can quickly and easily format your writing, keep track of your edits like you would with code, and convert your text into a manuscript in .docx or LaTeX format for your collaborators. By using Markdown with Git you also have a complete history of your writing process, and an easy way to backup your documents to a private repository in the cloud.</w:t>
+      </w:r>
+    </w:p>
+    <w:p>
+      <w:pPr>
+        <w:pStyle w:val="BodyText"/>
+      </w:pPr>
     </w:p>
     <w:p>
       <w:pPr>
@@ -436,7 +784,7 @@
       <w:r>
         <w:t xml:space="preserve"> </w:t>
       </w:r>
-      <w:hyperlink r:id="rId37">
+      <w:hyperlink r:id="rId47">
         <w:r>
           <w:rPr>
             <w:rStyle w:val="Hyperlink"/>
@@ -449,7 +797,7 @@
       <w:pPr>
         <w:pStyle w:val="BodyText"/>
       </w:pPr>
-      <w:hyperlink r:id="rId38">
+      <w:hyperlink r:id="rId48">
         <w:r>
           <w:rPr>
             <w:rStyle w:val="Hyperlink"/>
@@ -566,7 +914,7 @@
     </w:lvl>
   </w:abstractNum>
   <w:abstractNum w:abstractNumId="990">
-    <w:nsid w:val="863dfdf4"/>
+    <w:nsid w:val="36198015"/>
     <w:multiLevelType w:val="multilevel"/>
     <w:lvl w:ilvl="0">
       <w:numFmt w:val="bullet"/>
@@ -647,7 +995,7 @@
     </w:lvl>
   </w:abstractNum>
   <w:abstractNum w:abstractNumId="99411">
-    <w:nsid w:val="cf9b8d27"/>
+    <w:nsid w:val="5d08cf69"/>
     <w:multiLevelType w:val="multilevel"/>
     <w:lvl w:ilvl="0">
       <w:start w:val="1"/>
@@ -741,6 +1089,30 @@
     <w:abstractNumId w:val="990"/>
   </w:num>
   <w:num w:numId="1001">
+    <w:abstractNumId w:val="99411"/>
+    <w:lvlOverride w:ilvl="0">
+      <w:startOverride w:val="1"/>
+    </w:lvlOverride>
+    <w:lvlOverride w:ilvl="1">
+      <w:startOverride w:val="1"/>
+    </w:lvlOverride>
+    <w:lvlOverride w:ilvl="2">
+      <w:startOverride w:val="1"/>
+    </w:lvlOverride>
+    <w:lvlOverride w:ilvl="3">
+      <w:startOverride w:val="1"/>
+    </w:lvlOverride>
+    <w:lvlOverride w:ilvl="4">
+      <w:startOverride w:val="1"/>
+    </w:lvlOverride>
+    <w:lvlOverride w:ilvl="5">
+      <w:startOverride w:val="1"/>
+    </w:lvlOverride>
+    <w:lvlOverride w:ilvl="6">
+      <w:startOverride w:val="1"/>
+    </w:lvlOverride>
+  </w:num>
+  <w:num w:numId="1002">
     <w:abstractNumId w:val="99411"/>
     <w:lvlOverride w:ilvl="0">
       <w:startOverride w:val="1"/>

</xml_diff>